<commit_message>
updated the court page
</commit_message>
<xml_diff>
--- a/docassemble/MAMotionToVacateDefaultJudgmentForLackOfNotice/data/templates/motion_to_vacate_default_judgment_next_steps.docx
+++ b/docassemble/MAMotionToVacateDefaultJudgmentForLackOfNotice/data/templates/motion_to_vacate_default_judgment_next_steps.docx
@@ -484,7 +484,13 @@
         <w:pStyle w:val="Heading2"/>
       </w:pPr>
       <w:r>
-        <w:t>To file your [answer/motion] right away</w:t>
+        <w:t>To file your motion</w:t>
+      </w:r>
+      <w:r>
+        <w:t xml:space="preserve"> </w:t>
+      </w:r>
+      <w:r>
+        <w:t>right away</w:t>
       </w:r>
     </w:p>
     <w:p>
@@ -732,11 +738,9 @@
       <w:r>
         <w:t xml:space="preserve"> can reopen the </w:t>
       </w:r>
-      <w:proofErr w:type="gramStart"/>
-      <w:r>
-        <w:t>case</w:t>
-      </w:r>
-      <w:proofErr w:type="gramEnd"/>
+      <w:r>
+        <w:t>case,</w:t>
+      </w:r>
       <w:r>
         <w:t xml:space="preserve"> and you will have an opportunity to respond to the original complaint. </w:t>
       </w:r>

</xml_diff>